<commit_message>
Atualizacao documento e adicao da apresentacao
</commit_message>
<xml_diff>
--- a/DocumentoFinal_AC.docx
+++ b/DocumentoFinal_AC.docx
@@ -5,481 +5,12 @@
   <w:body>
     <w:p>
       <w:pPr>
-        <w:jc w:val="center"/>
-        <w:rPr>
-          <w:rFonts w:ascii="Arial" w:hAnsi="Arial" w:cs="Arial"/>
-          <w:b/>
-          <w:sz w:val="22"/>
-        </w:rPr>
-      </w:pPr>
-      <w:r>
-        <w:rPr>
-          <w:rFonts w:ascii="Arial" w:hAnsi="Arial" w:cs="Arial"/>
-          <w:b/>
-          <w:sz w:val="22"/>
-        </w:rPr>
-        <w:t>INSTITUTO NACIONAL DE TELECOMUNICAÇÕES - INATEL</w:t>
-      </w:r>
-    </w:p>
-    <w:p>
-      <w:pPr>
-        <w:jc w:val="center"/>
-        <w:rPr>
-          <w:rFonts w:ascii="Arial" w:hAnsi="Arial" w:cs="Arial"/>
-          <w:b/>
-          <w:sz w:val="22"/>
-        </w:rPr>
-      </w:pPr>
-      <w:r>
-        <w:rPr>
-          <w:rFonts w:ascii="Arial" w:hAnsi="Arial" w:cs="Arial"/>
-          <w:b/>
-          <w:sz w:val="22"/>
-        </w:rPr>
-        <w:t xml:space="preserve">CURSO: </w:t>
-      </w:r>
-      <w:r>
-        <w:rPr>
-          <w:rFonts w:ascii="Arial" w:hAnsi="Arial" w:cs="Arial"/>
-          <w:b/>
-          <w:sz w:val="22"/>
-        </w:rPr>
-        <w:t>ENGENHARIA DA COMPUTAÇÃO</w:t>
-      </w:r>
-    </w:p>
-    <w:p>
-      <w:pPr>
-        <w:jc w:val="center"/>
-        <w:rPr>
-          <w:rFonts w:ascii="Arial" w:hAnsi="Arial" w:cs="Arial"/>
-          <w:b/>
-          <w:sz w:val="22"/>
-        </w:rPr>
-      </w:pPr>
-      <w:r>
-        <w:rPr>
-          <w:rFonts w:ascii="Arial" w:hAnsi="Arial" w:cs="Arial"/>
-          <w:b/>
-          <w:sz w:val="22"/>
-        </w:rPr>
-        <w:t xml:space="preserve">DISCIPLINA: </w:t>
-      </w:r>
-      <w:r>
-        <w:rPr>
-          <w:rFonts w:ascii="Arial" w:hAnsi="Arial" w:cs="Arial"/>
-          <w:b/>
-          <w:sz w:val="22"/>
-        </w:rPr>
-        <w:t>AC318-B – INTEGRAÇÃO DE FUNDAMENTOS</w:t>
-      </w:r>
-    </w:p>
-    <w:p>
-      <w:pPr>
-        <w:jc w:val="center"/>
-        <w:rPr>
-          <w:rFonts w:ascii="Arial" w:hAnsi="Arial" w:cs="Arial"/>
-          <w:b/>
-          <w:sz w:val="22"/>
-        </w:rPr>
-      </w:pPr>
-    </w:p>
-    <w:p>
-      <w:pPr>
-        <w:jc w:val="center"/>
-        <w:rPr>
-          <w:rFonts w:ascii="Arial" w:hAnsi="Arial" w:cs="Arial"/>
-          <w:b/>
-          <w:sz w:val="22"/>
-        </w:rPr>
-      </w:pPr>
-      <w:r>
-        <w:rPr>
-          <w:rFonts w:ascii="Arial" w:hAnsi="Arial" w:cs="Arial"/>
-          <w:b/>
-          <w:sz w:val="22"/>
-        </w:rPr>
-        <w:t>DATA DE ENTREGA</w:t>
-      </w:r>
-      <w:r>
-        <w:rPr>
-          <w:rFonts w:ascii="Arial" w:hAnsi="Arial" w:cs="Arial"/>
-          <w:b/>
-          <w:sz w:val="22"/>
-        </w:rPr>
-        <w:t>/APRESENTAÇÕES</w:t>
-      </w:r>
-      <w:r>
-        <w:rPr>
-          <w:rFonts w:ascii="Arial" w:hAnsi="Arial" w:cs="Arial"/>
-          <w:b/>
-          <w:sz w:val="22"/>
-        </w:rPr>
-        <w:t>:</w:t>
-      </w:r>
-      <w:r>
-        <w:rPr>
-          <w:rFonts w:ascii="Arial" w:hAnsi="Arial" w:cs="Arial"/>
-          <w:b/>
-          <w:sz w:val="22"/>
-        </w:rPr>
-        <w:t xml:space="preserve"> 12/06 (TURMA 1) E 19/06 (TURMA 2)</w:t>
-      </w:r>
-    </w:p>
-    <w:p>
-      <w:pPr>
         <w:jc w:val="both"/>
-        <w:rPr>
-          <w:rFonts w:ascii="Arial" w:hAnsi="Arial" w:cs="Arial"/>
-          <w:sz w:val="22"/>
-        </w:rPr>
-      </w:pPr>
-    </w:p>
-    <w:p>
-      <w:pPr>
-        <w:jc w:val="both"/>
-        <w:rPr>
-          <w:rFonts w:ascii="Arial" w:hAnsi="Arial" w:cs="Arial"/>
-          <w:b/>
-          <w:sz w:val="22"/>
-          <w:u w:val="single"/>
-        </w:rPr>
-      </w:pPr>
-    </w:p>
-    <w:p>
-      <w:pPr>
-        <w:jc w:val="both"/>
-        <w:rPr>
-          <w:rFonts w:ascii="Arial" w:hAnsi="Arial" w:cs="Arial"/>
-          <w:b/>
-          <w:sz w:val="22"/>
-          <w:u w:val="single"/>
-        </w:rPr>
-      </w:pPr>
-      <w:r>
-        <w:rPr>
-          <w:rFonts w:ascii="Arial" w:hAnsi="Arial" w:cs="Arial"/>
-          <w:b/>
-          <w:sz w:val="22"/>
-          <w:u w:val="single"/>
-        </w:rPr>
-        <w:t>INFORMAÇÕES SOBRE O TRABALHO</w:t>
-      </w:r>
-    </w:p>
-    <w:p>
-      <w:pPr>
-        <w:jc w:val="both"/>
-        <w:rPr>
-          <w:rFonts w:ascii="Arial" w:hAnsi="Arial" w:cs="Arial"/>
-          <w:sz w:val="22"/>
-        </w:rPr>
-      </w:pPr>
-    </w:p>
-    <w:p>
-      <w:pPr>
-        <w:jc w:val="both"/>
-        <w:rPr>
-          <w:rFonts w:ascii="Arial" w:hAnsi="Arial" w:cs="Arial"/>
-          <w:sz w:val="22"/>
-        </w:rPr>
-      </w:pPr>
-      <w:r>
-        <w:rPr>
-          <w:rFonts w:ascii="Arial" w:hAnsi="Arial" w:cs="Arial"/>
-          <w:sz w:val="22"/>
-        </w:rPr>
-        <w:t xml:space="preserve">- </w:t>
-      </w:r>
-      <w:r>
-        <w:rPr>
-          <w:rFonts w:ascii="Arial" w:hAnsi="Arial" w:cs="Arial"/>
-          <w:sz w:val="22"/>
-        </w:rPr>
-        <w:t>Todos o</w:t>
-      </w:r>
-      <w:r>
-        <w:rPr>
-          <w:rFonts w:ascii="Arial" w:hAnsi="Arial" w:cs="Arial"/>
-          <w:sz w:val="22"/>
-        </w:rPr>
-        <w:t>s trabalhos escritos deverão ser entregues</w:t>
-      </w:r>
-      <w:r>
-        <w:rPr>
-          <w:rFonts w:ascii="Arial" w:hAnsi="Arial" w:cs="Arial"/>
-          <w:sz w:val="22"/>
-        </w:rPr>
-        <w:t xml:space="preserve"> (somente 1 cópia)</w:t>
-      </w:r>
-      <w:r>
-        <w:rPr>
-          <w:rFonts w:ascii="Arial" w:hAnsi="Arial" w:cs="Arial"/>
-          <w:sz w:val="22"/>
-        </w:rPr>
-        <w:t xml:space="preserve"> impressos e encadernados no dia </w:t>
-      </w:r>
-      <w:r>
-        <w:rPr>
-          <w:rFonts w:ascii="Arial" w:hAnsi="Arial" w:cs="Arial"/>
-          <w:sz w:val="22"/>
-        </w:rPr>
-        <w:t>da apresentação</w:t>
-      </w:r>
-      <w:r>
-        <w:rPr>
-          <w:rFonts w:ascii="Arial" w:hAnsi="Arial" w:cs="Arial"/>
-          <w:sz w:val="22"/>
-        </w:rPr>
-        <w:t>.</w:t>
-      </w:r>
-    </w:p>
-    <w:p>
-      <w:pPr>
-        <w:jc w:val="both"/>
-        <w:rPr>
-          <w:rFonts w:ascii="Arial" w:hAnsi="Arial" w:cs="Arial"/>
-          <w:sz w:val="22"/>
-        </w:rPr>
-      </w:pPr>
-    </w:p>
-    <w:p>
-      <w:pPr>
-        <w:jc w:val="both"/>
-        <w:rPr>
-          <w:rFonts w:ascii="Arial" w:hAnsi="Arial" w:cs="Arial"/>
-          <w:sz w:val="22"/>
-        </w:rPr>
-      </w:pPr>
-      <w:r>
-        <w:rPr>
-          <w:rFonts w:ascii="Arial" w:hAnsi="Arial" w:cs="Arial"/>
-          <w:sz w:val="22"/>
-        </w:rPr>
-        <w:t xml:space="preserve">- As apresentações serão feitas nos dias </w:t>
-      </w:r>
-      <w:r>
-        <w:rPr>
-          <w:rFonts w:ascii="Arial" w:hAnsi="Arial" w:cs="Arial"/>
-          <w:b/>
-          <w:sz w:val="22"/>
-        </w:rPr>
-        <w:t xml:space="preserve">12/06 </w:t>
-      </w:r>
-      <w:r>
-        <w:rPr>
-          <w:rFonts w:ascii="Arial" w:hAnsi="Arial" w:cs="Arial"/>
-          <w:sz w:val="22"/>
-        </w:rPr>
-        <w:t>e</w:t>
-      </w:r>
-      <w:r>
-        <w:rPr>
-          <w:rFonts w:ascii="Arial" w:hAnsi="Arial" w:cs="Arial"/>
-          <w:b/>
-          <w:sz w:val="22"/>
-        </w:rPr>
-        <w:t xml:space="preserve"> 19/06</w:t>
-      </w:r>
-      <w:r>
-        <w:rPr>
-          <w:rFonts w:ascii="Arial" w:hAnsi="Arial" w:cs="Arial"/>
-          <w:sz w:val="22"/>
-        </w:rPr>
-        <w:t>.</w:t>
-      </w:r>
-    </w:p>
-    <w:p>
-      <w:pPr>
-        <w:jc w:val="both"/>
-        <w:rPr>
-          <w:rFonts w:ascii="Arial" w:hAnsi="Arial" w:cs="Arial"/>
-          <w:sz w:val="22"/>
-        </w:rPr>
-      </w:pPr>
-    </w:p>
-    <w:p>
-      <w:pPr>
-        <w:jc w:val="both"/>
-        <w:rPr>
-          <w:rFonts w:ascii="Arial" w:hAnsi="Arial" w:cs="Arial"/>
-          <w:sz w:val="22"/>
-        </w:rPr>
-      </w:pPr>
-      <w:r>
-        <w:rPr>
-          <w:rFonts w:ascii="Arial" w:hAnsi="Arial" w:cs="Arial"/>
-          <w:sz w:val="22"/>
-        </w:rPr>
-        <w:t>- A ordem das apresentações será sorteada no momento da apresentação</w:t>
-      </w:r>
-      <w:r>
-        <w:rPr>
-          <w:rFonts w:ascii="Arial" w:hAnsi="Arial" w:cs="Arial"/>
-          <w:sz w:val="22"/>
-        </w:rPr>
-        <w:t>.</w:t>
-      </w:r>
-    </w:p>
-    <w:p>
-      <w:pPr>
-        <w:jc w:val="both"/>
-        <w:rPr>
-          <w:rFonts w:ascii="Arial" w:hAnsi="Arial" w:cs="Arial"/>
-          <w:sz w:val="22"/>
-        </w:rPr>
-      </w:pPr>
-    </w:p>
-    <w:p>
-      <w:pPr>
-        <w:jc w:val="both"/>
-        <w:rPr>
-          <w:rFonts w:ascii="Arial" w:hAnsi="Arial" w:cs="Arial"/>
-          <w:sz w:val="22"/>
-        </w:rPr>
-      </w:pPr>
-      <w:r>
-        <w:rPr>
-          <w:rFonts w:ascii="Arial" w:hAnsi="Arial" w:cs="Arial"/>
-          <w:sz w:val="22"/>
-        </w:rPr>
-        <w:t>- Recomenda-se utilizar recursos audiovisuais para a apresentação.</w:t>
-      </w:r>
-    </w:p>
-    <w:p>
-      <w:pPr>
-        <w:jc w:val="both"/>
-        <w:rPr>
-          <w:rFonts w:ascii="Arial" w:hAnsi="Arial" w:cs="Arial"/>
-          <w:sz w:val="22"/>
-        </w:rPr>
-      </w:pPr>
-    </w:p>
-    <w:p>
-      <w:pPr>
-        <w:jc w:val="both"/>
-        <w:rPr>
-          <w:rFonts w:ascii="Arial" w:hAnsi="Arial" w:cs="Arial"/>
-          <w:sz w:val="22"/>
-        </w:rPr>
-      </w:pPr>
-      <w:r>
-        <w:rPr>
-          <w:rFonts w:ascii="Arial" w:hAnsi="Arial" w:cs="Arial"/>
-          <w:sz w:val="22"/>
-        </w:rPr>
-        <w:t>- A equipe deverá fazer uma demonstração do sistema e de todas as suas funcionalidades, ressaltando aspectos positivos e negativos das tecnologias escolhidas.</w:t>
-      </w:r>
-    </w:p>
-    <w:p>
-      <w:pPr>
-        <w:jc w:val="both"/>
-        <w:rPr>
-          <w:rFonts w:ascii="Arial" w:hAnsi="Arial" w:cs="Arial"/>
-          <w:sz w:val="22"/>
-        </w:rPr>
-      </w:pPr>
-    </w:p>
-    <w:p>
-      <w:pPr>
-        <w:jc w:val="both"/>
-        <w:rPr>
-          <w:rFonts w:ascii="Arial" w:hAnsi="Arial" w:cs="Arial"/>
-          <w:sz w:val="22"/>
-        </w:rPr>
-      </w:pPr>
-      <w:r>
-        <w:rPr>
-          <w:rFonts w:ascii="Arial" w:hAnsi="Arial" w:cs="Arial"/>
-          <w:sz w:val="22"/>
-        </w:rPr>
-        <w:t>- A apresentação</w:t>
-      </w:r>
-      <w:r>
-        <w:rPr>
-          <w:rFonts w:ascii="Arial" w:hAnsi="Arial" w:cs="Arial"/>
-          <w:sz w:val="22"/>
-        </w:rPr>
-        <w:t xml:space="preserve"> deverá ter duração máxima de 15</w:t>
-      </w:r>
-      <w:r>
-        <w:rPr>
-          <w:rFonts w:ascii="Arial" w:hAnsi="Arial" w:cs="Arial"/>
-          <w:sz w:val="22"/>
-        </w:rPr>
-        <w:t xml:space="preserve"> minutos.</w:t>
-      </w:r>
-    </w:p>
-    <w:p>
-      <w:pPr>
-        <w:jc w:val="both"/>
-        <w:rPr>
-          <w:rFonts w:ascii="Arial" w:hAnsi="Arial" w:cs="Arial"/>
-          <w:sz w:val="22"/>
-        </w:rPr>
-      </w:pPr>
-    </w:p>
-    <w:p>
-      <w:pPr>
-        <w:jc w:val="both"/>
-        <w:rPr>
-          <w:rFonts w:ascii="Arial" w:hAnsi="Arial" w:cs="Arial"/>
-          <w:sz w:val="22"/>
-        </w:rPr>
-      </w:pPr>
-      <w:r>
-        <w:rPr>
-          <w:rFonts w:ascii="Arial" w:hAnsi="Arial" w:cs="Arial"/>
-          <w:sz w:val="22"/>
-        </w:rPr>
-        <w:t xml:space="preserve">- Este trabalho irá contemplar </w:t>
-      </w:r>
-      <w:r>
-        <w:rPr>
-          <w:rFonts w:ascii="Arial" w:hAnsi="Arial" w:cs="Arial"/>
-          <w:sz w:val="22"/>
-        </w:rPr>
-        <w:t>40% da nota final</w:t>
-      </w:r>
-      <w:r>
-        <w:rPr>
-          <w:rFonts w:ascii="Arial" w:hAnsi="Arial" w:cs="Arial"/>
-          <w:sz w:val="22"/>
-        </w:rPr>
-        <w:t>.</w:t>
-      </w:r>
-    </w:p>
-    <w:p>
-      <w:pPr>
-        <w:jc w:val="both"/>
-        <w:rPr>
-          <w:rFonts w:ascii="Arial" w:hAnsi="Arial" w:cs="Arial"/>
-          <w:sz w:val="22"/>
-        </w:rPr>
-      </w:pPr>
-    </w:p>
-    <w:p>
-      <w:pPr>
-        <w:jc w:val="both"/>
-      </w:pPr>
-      <w:r>
-        <w:rPr>
-          <w:rFonts w:ascii="Arial" w:hAnsi="Arial" w:cs="Arial"/>
-          <w:sz w:val="22"/>
-        </w:rPr>
-        <w:t>- Para evitar problemas na formatação, utilize o formato PDF para impressão.</w:t>
-      </w:r>
-      <w:r>
-        <w:br w:type="page"/>
-      </w:r>
-    </w:p>
-    <w:p>
-      <w:pPr>
-        <w:jc w:val="both"/>
       </w:pPr>
       <w:r>
         <w:rPr>
           <w:noProof/>
         </w:rPr>
-        <w:lastRenderedPageBreak/>
         <w:drawing>
           <wp:anchor distT="0" distB="0" distL="114300" distR="114300" simplePos="0" relativeHeight="251660800" behindDoc="0" locked="0" layoutInCell="1" allowOverlap="1">
             <wp:simplePos x="0" y="0"/>
@@ -640,7 +171,7 @@
           <w:sz w:val="28"/>
           <w:szCs w:val="28"/>
         </w:rPr>
-        <w:t>[TÍTULO]</w:t>
+        <w:t>Contatinhos</w:t>
       </w:r>
     </w:p>
     <w:p>
@@ -680,7 +211,13 @@
         <w:rPr>
           <w:rFonts w:ascii="Arial" w:eastAsia="Arial" w:hAnsi="Arial" w:cs="Arial"/>
         </w:rPr>
-        <w:t>Aluno 1</w:t>
+        <w:t>Luiz Felipe Pereira Lima</w:t>
+      </w:r>
+      <w:r>
+        <w:rPr>
+          <w:rFonts w:ascii="Arial" w:eastAsia="Arial" w:hAnsi="Arial" w:cs="Arial"/>
+        </w:rPr>
+        <w:t>, 1206</w:t>
       </w:r>
     </w:p>
     <w:p>
@@ -695,7 +232,7 @@
         <w:rPr>
           <w:rFonts w:ascii="Arial" w:eastAsia="Arial" w:hAnsi="Arial" w:cs="Arial"/>
         </w:rPr>
-        <w:t>Aluno 2</w:t>
+        <w:t>Rodrigo Rufino Ribeiro, 1098</w:t>
       </w:r>
     </w:p>
     <w:p>
@@ -706,20 +243,11 @@
           <w:rFonts w:ascii="Arial" w:eastAsia="Arial" w:hAnsi="Arial" w:cs="Arial"/>
         </w:rPr>
       </w:pPr>
-      <w:r>
-        <w:rPr>
-          <w:rFonts w:ascii="Arial" w:eastAsia="Arial" w:hAnsi="Arial" w:cs="Arial"/>
-        </w:rPr>
-        <w:t>Aluno 3</w:t>
-      </w:r>
     </w:p>
     <w:p>
       <w:pPr>
         <w:spacing w:line="360" w:lineRule="auto"/>
         <w:jc w:val="center"/>
-        <w:rPr>
-          <w:rFonts w:ascii="Arial" w:eastAsia="Arial" w:hAnsi="Arial" w:cs="Arial"/>
-        </w:rPr>
       </w:pPr>
     </w:p>
     <w:p>
@@ -731,7 +259,7 @@
     <w:p>
       <w:pPr>
         <w:spacing w:line="360" w:lineRule="auto"/>
-        <w:jc w:val="center"/>
+        <w:jc w:val="both"/>
       </w:pPr>
     </w:p>
     <w:p>
@@ -764,12 +292,6 @@
         <w:jc w:val="both"/>
       </w:pPr>
     </w:p>
-    <w:p>
-      <w:pPr>
-        <w:spacing w:line="360" w:lineRule="auto"/>
-        <w:jc w:val="both"/>
-      </w:pPr>
-    </w:p>
     <w:p/>
     <w:p>
       <w:pPr>
@@ -788,14 +310,24 @@
       <w:pPr>
         <w:spacing w:line="360" w:lineRule="auto"/>
         <w:jc w:val="center"/>
-      </w:pPr>
-      <w:r>
         <w:rPr>
           <w:rFonts w:ascii="Arial" w:eastAsia="Arial" w:hAnsi="Arial" w:cs="Arial"/>
           <w:b/>
         </w:rPr>
+      </w:pPr>
+      <w:r>
+        <w:rPr>
+          <w:rFonts w:ascii="Arial" w:eastAsia="Arial" w:hAnsi="Arial" w:cs="Arial"/>
+          <w:b/>
+        </w:rPr>
         <w:t>Junho de 2018</w:t>
       </w:r>
+    </w:p>
+    <w:p>
+      <w:pPr>
+        <w:spacing w:line="360" w:lineRule="auto"/>
+        <w:jc w:val="center"/>
+      </w:pPr>
     </w:p>
     <w:p>
       <w:pPr>
@@ -958,27 +490,22 @@
     </w:p>
     <w:p>
       <w:pPr>
-        <w:jc w:val="center"/>
-      </w:pPr>
-      <w:r>
-        <w:rPr>
-          <w:rFonts w:ascii="Arial" w:eastAsia="Arial" w:hAnsi="Arial" w:cs="Arial"/>
-          <w:b/>
-          <w:smallCaps/>
-          <w:sz w:val="28"/>
-          <w:szCs w:val="28"/>
-        </w:rPr>
-        <w:t>[TÍTULO]</w:t>
-      </w:r>
-    </w:p>
-    <w:p>
-      <w:pPr>
         <w:tabs>
           <w:tab w:val="left" w:pos="708"/>
         </w:tabs>
         <w:spacing w:line="360" w:lineRule="auto"/>
         <w:jc w:val="center"/>
       </w:pPr>
+      <w:r>
+        <w:rPr>
+          <w:rFonts w:ascii="Arial" w:eastAsia="Arial" w:hAnsi="Arial" w:cs="Arial"/>
+          <w:b/>
+          <w:smallCaps/>
+          <w:sz w:val="28"/>
+          <w:szCs w:val="28"/>
+        </w:rPr>
+        <w:t>Contatinhos</w:t>
+      </w:r>
     </w:p>
     <w:p/>
     <w:p>
@@ -1155,7 +682,16 @@
         <w:pStyle w:val="Texto"/>
       </w:pPr>
       <w:r>
-        <w:t>O contact_goes_here é um cartão de visitas digital com o fim de facilitar o compartilhamento do contato pessoal de um usuário. A plataforma consiste em apresentar uma página web pessoal, possibilitando ao usuário enviá-la facilmente a outras pessoas para as quais deseja divulgar seu contato. Na página, há um link que possibilita a adição automática do contato na agenda do smartphone.</w:t>
+        <w:t xml:space="preserve">O </w:t>
+      </w:r>
+      <w:r>
+        <w:rPr>
+          <w:b/>
+        </w:rPr>
+        <w:t>Contatinhos</w:t>
+      </w:r>
+      <w:r>
+        <w:t xml:space="preserve"> é um cartão de visitas digital com o fim de facilitar o compartilhamento do contato pessoal de um usuário. A plataforma consiste em apresentar uma página web pessoal, possibilitando ao usuário enviá-la facilmente a outras pessoas para as quais deseja divulgar seu contato. Na página, há um link que possibilita a adição automática do contato na agenda do smartphone.</w:t>
       </w:r>
     </w:p>
     <w:p>
@@ -1194,7 +730,16 @@
         <w:pStyle w:val="Texto"/>
       </w:pPr>
       <w:r>
-        <w:t>Esse sistema fornece uma forma prática e rápida de salvar contatos na agenda do celular. No modo tradicional, o fluxo de adição de um contato à agenda do celular é mais ou menos o seguinte: a pessoa pede o contato para outra; ela abre a agenda do celular; a outra pessoa recita o número (muitas vezes tendo que repetir); ela pede seu nome de contato; a outra pessoa fala seu nome e sobrenome; ela pede seu email... Com o contact_goes_here todo esse trabalho pode ser resumido em abrir um link no navegador. Esse link é intuitivo pois, como grandes redes sociais, é composto do nome da plataforma seguido do nome de usuário, o que facilita mais ainda o compartilhamento caso tenha que falar o endereço na plataforma. Depois disso, todo o processo é feito automaticamente em questões de segundos. Todos os dados que foi configurado no perfil de usuário será salvo na agenda do celular de outra pessoa.</w:t>
+        <w:t xml:space="preserve">Esse sistema fornece uma forma prática e rápida de salvar contatos na agenda do celular. No modo tradicional, o fluxo de adição de um contato à agenda do celular é mais ou menos o seguinte: a pessoa pede o contato para outra; ela abre a agenda do celular; a outra pessoa recita o número (muitas vezes tendo que repetir); ela pede seu nome de contato; a outra pessoa fala seu nome e sobrenome; ela pede seu email... Com o </w:t>
+      </w:r>
+      <w:r>
+        <w:rPr>
+          <w:b/>
+        </w:rPr>
+        <w:t>Contatinhos</w:t>
+      </w:r>
+      <w:r>
+        <w:t xml:space="preserve"> todo esse trabalho pode ser resumido em abrir um link no navegador. Esse link é intuitivo pois, como grandes redes sociais, é composto do nome da plataforma seguido do nome de usuário, o que facilita mais ainda o compartilhamento caso tenha que falar o endereço na plataforma. Depois disso, todo o processo é feito automaticamente em questões de segundos. Todos os dados que foi configurado no perfil de usuário será salvo na agenda do celular de outra pessoa.</w:t>
       </w:r>
     </w:p>
     <w:p>
@@ -1348,7 +893,13 @@
         <w:pStyle w:val="Texto"/>
       </w:pPr>
       <w:r>
-        <w:t>O jeito que o sistema pode ser utilizado é detalhado no Diagrama de Casos de Uso a seguir.</w:t>
+        <w:t xml:space="preserve">O </w:t>
+      </w:r>
+      <w:r>
+        <w:t>modo</w:t>
+      </w:r>
+      <w:r>
+        <w:t xml:space="preserve"> que o sistema pode ser utilizado é detalhado no Diagrama de Casos de Uso a seguir.</w:t>
       </w:r>
     </w:p>
     <w:p>
@@ -1748,141 +1299,141 @@
           </wp:inline>
         </w:drawing>
       </w:r>
+    </w:p>
+    <w:p>
+      <w:pPr>
+        <w:pStyle w:val="Texto"/>
+      </w:pPr>
+      <w:r>
+        <w:t>Um usuário precisa ter um username e um password. Isso possibilitará que ele realize o login no sistema e crie sua conta. A partir daí, cada usuário pode ter diversos dados, como nome (composto de nome e sobrenome), emails (composto de uma tag e o email) e telefones (composto de uma tag e o email), todos estes serão adicionados na agenda de contatos automaticamente quando alguém entrar no perfil do usuário e escolher salvar o contato.</w:t>
+      </w:r>
+    </w:p>
+    <w:p>
+      <w:pPr>
+        <w:rPr>
+          <w:rFonts w:ascii="Arial" w:hAnsi="Arial"/>
+        </w:rPr>
+      </w:pPr>
+      <w:r>
+        <w:br w:type="page"/>
+      </w:r>
+    </w:p>
+    <w:p>
+      <w:pPr>
+        <w:pStyle w:val="Texto"/>
+      </w:pPr>
+    </w:p>
+    <w:p>
+      <w:pPr>
+        <w:pStyle w:val="Title"/>
+      </w:pPr>
+      <w:r>
+        <w:t>Metodologia</w:t>
+      </w:r>
+    </w:p>
+    <w:p>
+      <w:pPr>
+        <w:pStyle w:val="Texto"/>
+      </w:pPr>
+      <w:r>
+        <w:t>O sistema consiste de uma aplicação desenvolvida em Flask (microframework web em Python) que recebe os requests e envia respostas ao cliente. Com estrutura monolítica, o servidor entrega tanto as páginas que são renderizadas no cliente (frontend), quanto gerenciar os dados recebidos e armazená-los em banco (backend). Para desenvolvimento local é utilizado um banco de dados SQLite3, enquanto a versão em deploy na plataforma Heroku utiliza PostgreSQL, que é provisionado gratuitamente.</w:t>
+      </w:r>
+    </w:p>
+    <w:p>
+      <w:pPr>
+        <w:pStyle w:val="Texto"/>
+      </w:pPr>
+      <w:r>
+        <w:t>A aplicação também implementa o padrão de Progressive Web App, que permite a instalação em dispositivos diretamente do navegador e algumas funcionalidades offline. Isto se dá pela adição de um manifesto de aplicação (JSON) e um service worker (Javascript) que armazena dados selecionados em cache.</w:t>
+      </w:r>
+    </w:p>
+    <w:p>
+      <w:pPr>
+        <w:rPr>
+          <w:rFonts w:ascii="Arial" w:hAnsi="Arial"/>
+        </w:rPr>
+      </w:pPr>
+      <w:r>
+        <w:br w:type="page"/>
+      </w:r>
+    </w:p>
+    <w:p>
+      <w:pPr>
+        <w:pStyle w:val="Texto"/>
+      </w:pPr>
+    </w:p>
+    <w:p>
+      <w:pPr>
+        <w:pStyle w:val="Title"/>
+      </w:pPr>
+      <w:r>
+        <w:t>Resultados</w:t>
+      </w:r>
+    </w:p>
+    <w:p>
+      <w:pPr>
+        <w:pStyle w:val="Texto"/>
+        <w:rPr>
+          <w:b/>
+        </w:rPr>
+      </w:pPr>
+      <w:r>
+        <w:rPr>
+          <w:b/>
+        </w:rPr>
+        <w:t xml:space="preserve">5.1. Tela </w:t>
+      </w:r>
+      <w:r>
+        <w:rPr>
+          <w:b/>
+        </w:rPr>
+        <w:t>de login</w:t>
+      </w:r>
+    </w:p>
+    <w:p>
+      <w:pPr>
+        <w:pStyle w:val="Texto"/>
+      </w:pPr>
+      <w:r>
+        <w:t>Nessa tela, o usuário</w:t>
+      </w:r>
+      <w:r>
+        <w:t xml:space="preserve"> pode fazer o seu cadastro ou o login. Se relaciona aos casos de uso </w:t>
+      </w:r>
+      <w:r>
+        <w:rPr>
+          <w:b/>
+        </w:rPr>
+        <w:t>Ca1</w:t>
+      </w:r>
+      <w:r>
+        <w:t xml:space="preserve"> e </w:t>
+      </w:r>
+      <w:r>
+        <w:rPr>
+          <w:b/>
+        </w:rPr>
+        <w:t>Ca4</w:t>
+      </w:r>
+      <w:r>
+        <w:t>.</w:t>
+      </w:r>
+    </w:p>
+    <w:p>
+      <w:pPr>
+        <w:pStyle w:val="Texto"/>
+        <w:jc w:val="center"/>
+      </w:pPr>
       <w:bookmarkStart w:id="0" w:name="_GoBack"/>
-      <w:bookmarkEnd w:id="0"/>
-    </w:p>
-    <w:p>
-      <w:pPr>
-        <w:pStyle w:val="Texto"/>
-      </w:pPr>
-      <w:r>
-        <w:t>Um usuário precisa ter um username e um password. Isso possibilitará que ele realize o login no sistema e crie sua conta. A partir daí, cada usuário pode ter diversos dados, como nome (composto de nome e sobrenome), emails (composto de uma tag e o email) e telefones (composto de uma tag e o email), todos estes serão adicionados na agenda de contatos automaticamente quando alguém entrar no perfil do usuário e escolher salvar o contato.</w:t>
-      </w:r>
-    </w:p>
-    <w:p>
-      <w:pPr>
-        <w:rPr>
-          <w:rFonts w:ascii="Arial" w:hAnsi="Arial"/>
-        </w:rPr>
-      </w:pPr>
-      <w:r>
-        <w:br w:type="page"/>
-      </w:r>
-    </w:p>
-    <w:p>
-      <w:pPr>
-        <w:pStyle w:val="Texto"/>
-      </w:pPr>
-    </w:p>
-    <w:p>
-      <w:pPr>
-        <w:pStyle w:val="Title"/>
-      </w:pPr>
-      <w:r>
-        <w:t>Metodologia</w:t>
-      </w:r>
-    </w:p>
-    <w:p>
-      <w:pPr>
-        <w:pStyle w:val="Texto"/>
-      </w:pPr>
-      <w:r>
-        <w:t>O sistema consiste de uma aplicação desenvolvida em Flask (microframework web em Python) que recebe os requests e envia respostas ao cliente. Com estrutura monolítica, o servidor entrega tanto as páginas que são renderizadas no cliente (frontend), quanto gerenciar os dados recebidos e armazená-los em banco (backend). Para desenvolvimento local é utilizado um banco de dados SQLite3, enquanto a versão em deploy na plataforma Heroku utiliza PostgreSQL, que é provisionado gratuitamente.</w:t>
-      </w:r>
-    </w:p>
-    <w:p>
-      <w:pPr>
-        <w:pStyle w:val="Texto"/>
-      </w:pPr>
-      <w:r>
-        <w:t>A aplicação também implementa o padrão de Progressive Web App, que permite a instalação em dispositivos diretamente do navegador e algumas funcionalidades offline. Isto se dá pela adição de um manifesto de aplicação (JSON) e um service worker (Javascript) que armazena dados selecionados em cache.</w:t>
-      </w:r>
-    </w:p>
-    <w:p>
-      <w:pPr>
-        <w:rPr>
-          <w:rFonts w:ascii="Arial" w:hAnsi="Arial"/>
-        </w:rPr>
-      </w:pPr>
-      <w:r>
-        <w:br w:type="page"/>
-      </w:r>
-    </w:p>
-    <w:p>
-      <w:pPr>
-        <w:pStyle w:val="Texto"/>
-      </w:pPr>
-    </w:p>
-    <w:p>
-      <w:pPr>
-        <w:pStyle w:val="Title"/>
-      </w:pPr>
-      <w:r>
-        <w:t>Resultados</w:t>
-      </w:r>
-    </w:p>
-    <w:p>
-      <w:pPr>
-        <w:pStyle w:val="Texto"/>
-      </w:pPr>
-      <w:r>
-        <w:t>Coloque o print das telas e explique o funcionamento das mesmas.</w:t>
-      </w:r>
-    </w:p>
-    <w:p>
-      <w:pPr>
-        <w:pStyle w:val="Texto"/>
-        <w:rPr>
-          <w:b/>
-        </w:rPr>
-      </w:pPr>
-      <w:r>
-        <w:rPr>
-          <w:b/>
-        </w:rPr>
-        <w:t>5.1. Tela inicial</w:t>
-      </w:r>
-    </w:p>
-    <w:p>
-      <w:pPr>
-        <w:pStyle w:val="Texto"/>
-      </w:pPr>
-      <w:r>
-        <w:t xml:space="preserve">Quando o usuário entra no site ele é redirecionado para essa tela. Ele pode fazer o seu cadastro ou o login. Se relaciona aos casos de uso </w:t>
-      </w:r>
-      <w:r>
-        <w:rPr>
-          <w:b/>
-        </w:rPr>
-        <w:t>Ca1</w:t>
-      </w:r>
-      <w:r>
-        <w:t xml:space="preserve"> e </w:t>
-      </w:r>
-      <w:r>
-        <w:rPr>
-          <w:b/>
-        </w:rPr>
-        <w:t>Ca4</w:t>
-      </w:r>
-      <w:r>
-        <w:t>.</w:t>
-      </w:r>
-    </w:p>
-    <w:p>
-      <w:pPr>
-        <w:pStyle w:val="Texto"/>
-        <w:jc w:val="center"/>
-      </w:pPr>
       <w:r>
         <w:rPr>
           <w:noProof/>
         </w:rPr>
         <w:drawing>
-          <wp:inline distT="0" distB="0" distL="0" distR="0" wp14:anchorId="714AB2F5" wp14:editId="43A69834">
-            <wp:extent cx="3486150" cy="6229199"/>
-            <wp:effectExtent l="0" t="0" r="0" b="635"/>
-            <wp:docPr id="6" name="Picture 6"/>
+          <wp:inline distT="0" distB="0" distL="0" distR="0" wp14:anchorId="1CF675EC" wp14:editId="491C2F21">
+            <wp:extent cx="3898712" cy="6172200"/>
+            <wp:effectExtent l="0" t="0" r="6985" b="0"/>
+            <wp:docPr id="3" name="Picture 3"/>
             <wp:cNvGraphicFramePr>
               <a:graphicFrameLocks xmlns:a="http://schemas.openxmlformats.org/drawingml/2006/main" noChangeAspect="1"/>
             </wp:cNvGraphicFramePr>
@@ -1902,7 +1453,7 @@
                   <pic:spPr>
                     <a:xfrm>
                       <a:off x="0" y="0"/>
-                      <a:ext cx="3517528" cy="6285266"/>
+                      <a:ext cx="3902448" cy="6178115"/>
                     </a:xfrm>
                     <a:prstGeom prst="rect">
                       <a:avLst/>
@@ -1914,19 +1465,34 @@
           </wp:inline>
         </w:drawing>
       </w:r>
-    </w:p>
-    <w:p>
-      <w:pPr>
-        <w:pStyle w:val="Texto"/>
-        <w:rPr>
-          <w:b/>
-        </w:rPr>
-      </w:pPr>
-      <w:r>
-        <w:rPr>
-          <w:b/>
-        </w:rPr>
-        <w:lastRenderedPageBreak/>
+      <w:bookmarkEnd w:id="0"/>
+    </w:p>
+    <w:p>
+      <w:pPr>
+        <w:rPr>
+          <w:rFonts w:ascii="Arial" w:hAnsi="Arial"/>
+        </w:rPr>
+      </w:pPr>
+      <w:r>
+        <w:br w:type="page"/>
+      </w:r>
+    </w:p>
+    <w:p>
+      <w:pPr>
+        <w:pStyle w:val="Texto"/>
+      </w:pPr>
+    </w:p>
+    <w:p>
+      <w:pPr>
+        <w:pStyle w:val="Texto"/>
+        <w:rPr>
+          <w:b/>
+        </w:rPr>
+      </w:pPr>
+      <w:r>
+        <w:rPr>
+          <w:b/>
+        </w:rPr>
         <w:t>5.2. Tela de Cadastro</w:t>
       </w:r>
     </w:p>
@@ -1935,7 +1501,25 @@
         <w:pStyle w:val="Texto"/>
       </w:pPr>
       <w:r>
-        <w:t>Essa tela permite que o usuário realize o cadastro no sistema. O botão no cabeçalho também permite que ele realize o login. Se relaciona aos casos de uso Ca1 e Ca4.</w:t>
+        <w:t xml:space="preserve">Essa tela permite que o usuário realize o cadastro no sistema. O botão no cabeçalho também permite que ele realize o login. Se relaciona aos casos de uso </w:t>
+      </w:r>
+      <w:r>
+        <w:rPr>
+          <w:b/>
+        </w:rPr>
+        <w:t>Ca1</w:t>
+      </w:r>
+      <w:r>
+        <w:t xml:space="preserve"> e </w:t>
+      </w:r>
+      <w:r>
+        <w:rPr>
+          <w:b/>
+        </w:rPr>
+        <w:t>Ca4</w:t>
+      </w:r>
+      <w:r>
+        <w:t>.</w:t>
       </w:r>
     </w:p>
     <w:p>
@@ -1948,10 +1532,10 @@
           <w:noProof/>
         </w:rPr>
         <w:drawing>
-          <wp:inline distT="0" distB="0" distL="0" distR="0" wp14:anchorId="089B5F33" wp14:editId="07C9836C">
-            <wp:extent cx="4333875" cy="6867055"/>
-            <wp:effectExtent l="0" t="0" r="0" b="0"/>
-            <wp:docPr id="12" name="Picture 12"/>
+          <wp:inline distT="0" distB="0" distL="0" distR="0" wp14:anchorId="5471EA4A" wp14:editId="6EE8580F">
+            <wp:extent cx="4067175" cy="6448425"/>
+            <wp:effectExtent l="0" t="0" r="9525" b="9525"/>
+            <wp:docPr id="8" name="Picture 8"/>
             <wp:cNvGraphicFramePr>
               <a:graphicFrameLocks xmlns:a="http://schemas.openxmlformats.org/drawingml/2006/main" noChangeAspect="1"/>
             </wp:cNvGraphicFramePr>
@@ -1971,7 +1555,7 @@
                   <pic:spPr>
                     <a:xfrm>
                       <a:off x="0" y="0"/>
-                      <a:ext cx="4340070" cy="6876870"/>
+                      <a:ext cx="4067175" cy="6448425"/>
                     </a:xfrm>
                     <a:prstGeom prst="rect">
                       <a:avLst/>
@@ -2136,10 +1720,10 @@
           <w:noProof/>
         </w:rPr>
         <w:drawing>
-          <wp:inline distT="0" distB="0" distL="0" distR="0" wp14:anchorId="7B6084F0" wp14:editId="40D8F176">
-            <wp:extent cx="4391025" cy="6988533"/>
-            <wp:effectExtent l="0" t="0" r="0" b="3175"/>
-            <wp:docPr id="14" name="Picture 14"/>
+          <wp:inline distT="0" distB="0" distL="0" distR="0" wp14:anchorId="21294C3A" wp14:editId="048FCD68">
+            <wp:extent cx="4057650" cy="6448425"/>
+            <wp:effectExtent l="0" t="0" r="0" b="9525"/>
+            <wp:docPr id="2" name="Picture 2"/>
             <wp:cNvGraphicFramePr>
               <a:graphicFrameLocks xmlns:a="http://schemas.openxmlformats.org/drawingml/2006/main" noChangeAspect="1"/>
             </wp:cNvGraphicFramePr>
@@ -2159,7 +1743,7 @@
                   <pic:spPr>
                     <a:xfrm>
                       <a:off x="0" y="0"/>
-                      <a:ext cx="4405306" cy="7011262"/>
+                      <a:ext cx="4057650" cy="6448425"/>
                     </a:xfrm>
                     <a:prstGeom prst="rect">
                       <a:avLst/>
@@ -2174,6 +1758,102 @@
     </w:p>
     <w:p>
       <w:pPr>
+        <w:pStyle w:val="Texto"/>
+        <w:jc w:val="center"/>
+      </w:pPr>
+    </w:p>
+    <w:p>
+      <w:pPr>
+        <w:pStyle w:val="Texto"/>
+        <w:jc w:val="center"/>
+      </w:pPr>
+    </w:p>
+    <w:p>
+      <w:pPr>
+        <w:pStyle w:val="Texto"/>
+        <w:rPr>
+          <w:b/>
+        </w:rPr>
+      </w:pPr>
+      <w:r>
+        <w:rPr>
+          <w:b/>
+        </w:rPr>
+        <w:lastRenderedPageBreak/>
+        <w:t>5.5. Buscar por Usuários</w:t>
+      </w:r>
+    </w:p>
+    <w:p>
+      <w:pPr>
+        <w:pStyle w:val="Texto"/>
+      </w:pPr>
+      <w:r>
+        <w:t xml:space="preserve">O usuário pode realizar a pesquisa por outros usuários. Se relaciona ao caso de uso </w:t>
+      </w:r>
+      <w:r>
+        <w:rPr>
+          <w:b/>
+        </w:rPr>
+        <w:t>Ca2</w:t>
+      </w:r>
+      <w:r>
+        <w:t>.</w:t>
+      </w:r>
+    </w:p>
+    <w:p>
+      <w:pPr>
+        <w:pStyle w:val="Texto"/>
+        <w:jc w:val="center"/>
+      </w:pPr>
+      <w:r>
+        <w:rPr>
+          <w:noProof/>
+        </w:rPr>
+        <w:drawing>
+          <wp:inline distT="0" distB="0" distL="0" distR="0" wp14:anchorId="69BA9A85" wp14:editId="3CCCE821">
+            <wp:extent cx="4029075" cy="6457950"/>
+            <wp:effectExtent l="0" t="0" r="9525" b="0"/>
+            <wp:docPr id="1" name="Picture 1"/>
+            <wp:cNvGraphicFramePr>
+              <a:graphicFrameLocks xmlns:a="http://schemas.openxmlformats.org/drawingml/2006/main" noChangeAspect="1"/>
+            </wp:cNvGraphicFramePr>
+            <a:graphic xmlns:a="http://schemas.openxmlformats.org/drawingml/2006/main">
+              <a:graphicData uri="http://schemas.openxmlformats.org/drawingml/2006/picture">
+                <pic:pic xmlns:pic="http://schemas.openxmlformats.org/drawingml/2006/picture">
+                  <pic:nvPicPr>
+                    <pic:cNvPr id="1" name=""/>
+                    <pic:cNvPicPr/>
+                  </pic:nvPicPr>
+                  <pic:blipFill>
+                    <a:blip r:embed="rId15"/>
+                    <a:stretch>
+                      <a:fillRect/>
+                    </a:stretch>
+                  </pic:blipFill>
+                  <pic:spPr>
+                    <a:xfrm>
+                      <a:off x="0" y="0"/>
+                      <a:ext cx="4029075" cy="6457950"/>
+                    </a:xfrm>
+                    <a:prstGeom prst="rect">
+                      <a:avLst/>
+                    </a:prstGeom>
+                  </pic:spPr>
+                </pic:pic>
+              </a:graphicData>
+            </a:graphic>
+          </wp:inline>
+        </w:drawing>
+      </w:r>
+    </w:p>
+    <w:p>
+      <w:pPr>
+        <w:pStyle w:val="Texto"/>
+        <w:jc w:val="center"/>
+      </w:pPr>
+    </w:p>
+    <w:p>
+      <w:pPr>
         <w:pStyle w:val="Title"/>
       </w:pPr>
       <w:r>
@@ -2275,14 +1955,35 @@
         <w:pStyle w:val="Texto"/>
       </w:pPr>
       <w:r>
-        <w:t xml:space="preserve">Quais autores você consultou para escrever o trabalho? Se estiver com dificuldades de gerar as referências no padrão da ABNT, utilize esse site: </w:t>
-      </w:r>
-      <w:r>
-        <w:t>http://www.more.ufsc.br/</w:t>
+        <w:rPr>
+          <w:rFonts w:ascii="Helvetica" w:hAnsi="Helvetica" w:cs="Helvetica"/>
+          <w:color w:val="222222"/>
+          <w:shd w:val="clear" w:color="auto" w:fill="FFFFFF"/>
+          <w:lang w:val="en-US"/>
+        </w:rPr>
+        <w:t>RONACHER, Armin. </w:t>
+      </w:r>
+      <w:r>
+        <w:rPr>
+          <w:rStyle w:val="Strong"/>
+          <w:rFonts w:ascii="Helvetica" w:hAnsi="Helvetica" w:cs="Helvetica"/>
+          <w:color w:val="222222"/>
+          <w:shd w:val="clear" w:color="auto" w:fill="FFFFFF"/>
+          <w:lang w:val="en-US"/>
+        </w:rPr>
+        <w:t>Flask - web development, one drop at a time. </w:t>
+      </w:r>
+      <w:r>
+        <w:rPr>
+          <w:rFonts w:ascii="Helvetica" w:hAnsi="Helvetica" w:cs="Helvetica"/>
+          <w:color w:val="222222"/>
+          <w:shd w:val="clear" w:color="auto" w:fill="FFFFFF"/>
+        </w:rPr>
+        <w:t>2010. Disponível em: &lt;http://flask.pocoo.org/&gt;. Acesso em: 01 jan. 2010.</w:t>
       </w:r>
     </w:p>
     <w:sectPr>
-      <w:footerReference w:type="default" r:id="rId15"/>
+      <w:footerReference w:type="default" r:id="rId16"/>
       <w:pgSz w:w="11906" w:h="16838"/>
       <w:pgMar w:top="1701" w:right="1134" w:bottom="1134" w:left="1701" w:header="720" w:footer="720" w:gutter="0"/>
       <w:pgNumType w:start="1"/>
@@ -3763,7 +3464,7 @@
     <w:lsdException w:name="Block Text" w:semiHidden="1" w:unhideWhenUsed="1"/>
     <w:lsdException w:name="Hyperlink" w:semiHidden="1" w:unhideWhenUsed="1"/>
     <w:lsdException w:name="FollowedHyperlink" w:semiHidden="1" w:unhideWhenUsed="1"/>
-    <w:lsdException w:name="Strong" w:uiPriority="22"/>
+    <w:lsdException w:name="Strong" w:uiPriority="22" w:qFormat="1"/>
     <w:lsdException w:name="Emphasis" w:uiPriority="20"/>
     <w:lsdException w:name="Document Map" w:semiHidden="1" w:unhideWhenUsed="1"/>
     <w:lsdException w:name="Plain Text" w:semiHidden="1" w:unhideWhenUsed="1"/>
@@ -4345,6 +4046,17 @@
       <w:u w:val="single"/>
     </w:rPr>
   </w:style>
+  <w:style w:type="character" w:styleId="Strong">
+    <w:name w:val="Strong"/>
+    <w:basedOn w:val="DefaultParagraphFont"/>
+    <w:uiPriority w:val="22"/>
+    <w:qFormat/>
+    <w:rsid w:val="00344300"/>
+    <w:rPr>
+      <w:b/>
+      <w:bCs/>
+    </w:rPr>
+  </w:style>
 </w:styles>
 </file>
 

</xml_diff>